<commit_message>
Drop course functionality added.
</commit_message>
<xml_diff>
--- a/EduApp_readme.docx
+++ b/EduApp_readme.docx
@@ -1,45 +1,30 @@
 
 <file path=word/document.xml><?xml version="1.0" encoding="utf-8"?>
-<w:document xmlns:wpc="http://schemas.microsoft.com/office/word/2010/wordprocessingCanvas" xmlns:cx="http://schemas.microsoft.com/office/drawing/2014/chartex" xmlns:cx1="http://schemas.microsoft.com/office/drawing/2015/9/8/chartex" xmlns:mc="http://schemas.openxmlformats.org/markup-compatibility/2006" xmlns:o="urn:schemas-microsoft-com:office:office" xmlns:r="http://schemas.openxmlformats.org/officeDocument/2006/relationships" xmlns:m="http://schemas.openxmlformats.org/officeDocument/2006/math" xmlns:v="urn:schemas-microsoft-com:vml" xmlns:wp14="http://schemas.microsoft.com/office/word/2010/wordprocessingDrawing" xmlns:wp="http://schemas.openxmlformats.org/drawingml/2006/wordprocessingDrawing" xmlns:w10="urn:schemas-microsoft-com:office:word" xmlns:w="http://schemas.openxmlformats.org/wordprocessingml/2006/main" xmlns:w14="http://schemas.microsoft.com/office/word/2010/wordml" xmlns:w15="http://schemas.microsoft.com/office/word/2012/wordml" xmlns:w16se="http://schemas.microsoft.com/office/word/2015/wordml/symex" xmlns:wpg="http://schemas.microsoft.com/office/word/2010/wordprocessingGroup" xmlns:wpi="http://schemas.microsoft.com/office/word/2010/wordprocessingInk" xmlns:wne="http://schemas.microsoft.com/office/word/2006/wordml" xmlns:wps="http://schemas.microsoft.com/office/word/2010/wordprocessingShape" mc:Ignorable="w14 w15 w16se wp14">
+<w:document xmlns:o="urn:schemas-microsoft-com:office:office" xmlns:r="http://schemas.openxmlformats.org/officeDocument/2006/relationships" xmlns:v="urn:schemas-microsoft-com:vml" xmlns:w="http://schemas.openxmlformats.org/wordprocessingml/2006/main" xmlns:w10="urn:schemas-microsoft-com:office:word" xmlns:wp="http://schemas.openxmlformats.org/drawingml/2006/wordprocessingDrawing" xmlns:wps="http://schemas.microsoft.com/office/word/2010/wordprocessingShape" xmlns:wpg="http://schemas.microsoft.com/office/word/2010/wordprocessingGroup" xmlns:mc="http://schemas.openxmlformats.org/markup-compatibility/2006" xmlns:wp14="http://schemas.microsoft.com/office/word/2010/wordprocessingDrawing" xmlns:w14="http://schemas.microsoft.com/office/word/2010/wordml" mc:Ignorable="w14 wp14">
   <w:body>
     <w:p>
-      <w:r>
-        <w:t xml:space="preserve">CS3715 - Group 6 </w:t>
-      </w:r>
-      <w:r>
-        <w:t>– sc-6</w:t>
-      </w:r>
-      <w:r>
-        <w:t xml:space="preserve"> -</w:t>
-      </w:r>
-      <w:r>
-        <w:t xml:space="preserve"> p</w:t>
-      </w:r>
-      <w:r>
-        <w:t>ort 3336</w:t>
-      </w:r>
-    </w:p>
-    <w:p>
-      <w:pPr>
-        <w:rPr>
-          <w:rFonts w:eastAsia="Times New Roman"/>
-          <w:sz w:val="20"/>
-          <w:szCs w:val="20"/>
-        </w:rPr>
-      </w:pPr>
-      <w:r>
-        <w:t>GIT Repository</w:t>
-      </w:r>
-      <w:r>
-        <w:t>:</w:t>
-      </w:r>
-      <w:r>
-        <w:t xml:space="preserve"> </w:t>
-      </w:r>
-      <w:hyperlink r:id="rId6" w:history="1">
+      <w:pPr>
+        <w:pStyle w:val="Normal"/>
+        <w:rPr/>
+      </w:pPr>
+      <w:r>
+        <w:rPr/>
+        <w:t>CS3715 - Group 6 – sc-6 - port 3336</w:t>
+      </w:r>
+    </w:p>
+    <w:p>
+      <w:pPr>
+        <w:pStyle w:val="Normal"/>
+        <w:rPr/>
+      </w:pPr>
+      <w:r>
+        <w:rPr/>
+        <w:t xml:space="preserve">GIT Repository: </w:t>
+      </w:r>
+      <w:hyperlink r:id="rId2">
         <w:r>
           <w:rPr>
-            <w:rStyle w:val="Hyperlink"/>
+            <w:rStyle w:val="InternetLink"/>
             <w:rFonts w:eastAsia="Times New Roman"/>
             <w:sz w:val="20"/>
             <w:szCs w:val="20"/>
@@ -50,44 +35,22 @@
     </w:p>
     <w:p>
       <w:pPr>
+        <w:pStyle w:val="Normal"/>
+        <w:rPr/>
+      </w:pPr>
+      <w:r>
         <w:rPr>
           <w:rFonts w:eastAsia="Times New Roman"/>
           <w:sz w:val="20"/>
           <w:szCs w:val="20"/>
           <w:lang w:val="fr-FR"/>
         </w:rPr>
-      </w:pPr>
-      <w:r>
-        <w:rPr>
-          <w:rFonts w:eastAsia="Times New Roman"/>
-          <w:sz w:val="20"/>
-          <w:szCs w:val="20"/>
-          <w:lang w:val="fr-FR"/>
-        </w:rPr>
-        <w:t>Main page</w:t>
-      </w:r>
-      <w:r>
-        <w:rPr>
-          <w:rFonts w:eastAsia="Times New Roman"/>
-          <w:sz w:val="20"/>
-          <w:szCs w:val="20"/>
-          <w:lang w:val="fr-FR"/>
-        </w:rPr>
-        <w:t> :</w:t>
-      </w:r>
-      <w:r>
-        <w:rPr>
-          <w:rFonts w:eastAsia="Times New Roman"/>
-          <w:sz w:val="20"/>
-          <w:szCs w:val="20"/>
-          <w:lang w:val="fr-FR"/>
-        </w:rPr>
-        <w:t xml:space="preserve"> </w:t>
-      </w:r>
-      <w:hyperlink r:id="rId7" w:history="1">
+        <w:t xml:space="preserve">Main page : </w:t>
+      </w:r>
+      <w:hyperlink r:id="rId3">
         <w:r>
           <w:rPr>
-            <w:rStyle w:val="Hyperlink"/>
+            <w:rStyle w:val="InternetLink"/>
             <w:rFonts w:eastAsia="Times New Roman"/>
             <w:sz w:val="20"/>
             <w:szCs w:val="20"/>
@@ -98,17 +61,79 @@
       </w:hyperlink>
     </w:p>
     <w:p>
-      <w:r>
-        <w:t>Our application includes s</w:t>
-      </w:r>
-      <w:r>
-        <w:t>even main html pages:</w:t>
-      </w:r>
-      <w:r>
-        <w:t xml:space="preserve"> </w:t>
-      </w:r>
+      <w:pPr>
+        <w:pStyle w:val="Normal"/>
+        <w:rPr/>
+      </w:pPr>
+      <w:r>
+        <w:rPr/>
+      </w:r>
+    </w:p>
+    <w:p>
+      <w:pPr>
+        <w:pStyle w:val="Normal"/>
+        <w:rPr/>
+      </w:pPr>
+      <w:r>
+        <w:rPr/>
+      </w:r>
+    </w:p>
+    <w:p>
+      <w:pPr>
+        <w:pStyle w:val="Normal"/>
+        <w:rPr/>
+      </w:pPr>
+      <w:r>
+        <w:rPr/>
+      </w:r>
+    </w:p>
+    <w:p>
+      <w:pPr>
+        <w:pStyle w:val="Normal"/>
+        <w:rPr/>
+      </w:pPr>
+      <w:r>
+        <w:rPr/>
+      </w:r>
+    </w:p>
+    <w:p>
+      <w:pPr>
+        <w:pStyle w:val="Normal"/>
+        <w:rPr/>
+      </w:pPr>
+      <w:r>
+        <w:rPr/>
+      </w:r>
+    </w:p>
+    <w:p>
+      <w:pPr>
+        <w:pStyle w:val="Normal"/>
+        <w:rPr/>
+      </w:pPr>
+      <w:r>
+        <w:rPr/>
+      </w:r>
+    </w:p>
+    <w:p>
+      <w:pPr>
+        <w:pStyle w:val="Normal"/>
+        <w:rPr/>
+      </w:pPr>
+      <w:r>
+        <w:rPr/>
+      </w:r>
+    </w:p>
+    <w:p>
+      <w:pPr>
+        <w:pStyle w:val="Normal"/>
+        <w:rPr/>
+      </w:pPr>
       <w:bookmarkStart w:id="0" w:name="_GoBack"/>
       <w:bookmarkEnd w:id="0"/>
+      <w:r>
+        <w:rPr/>
+        <w:t xml:space="preserve">Our application includes seven main html pages: </w:t>
+      </w:r>
     </w:p>
     <w:p>
       <w:pPr>
@@ -117,21 +142,11 @@
           <w:ilvl w:val="0"/>
           <w:numId w:val="1"/>
         </w:numPr>
-      </w:pPr>
-      <w:r>
-        <w:t>index</w:t>
-      </w:r>
-      <w:r>
-        <w:t>.html</w:t>
-      </w:r>
-      <w:r>
-        <w:t xml:space="preserve"> (main </w:t>
-      </w:r>
-      <w:r>
-        <w:t xml:space="preserve">university </w:t>
-      </w:r>
-      <w:r>
-        <w:t>page)</w:t>
+        <w:rPr/>
+      </w:pPr>
+      <w:r>
+        <w:rPr/>
+        <w:t>index.html (main university page)</w:t>
       </w:r>
     </w:p>
     <w:p>
@@ -141,8 +156,10 @@
           <w:ilvl w:val="0"/>
           <w:numId w:val="1"/>
         </w:numPr>
-      </w:pPr>
-      <w:r>
+        <w:rPr/>
+      </w:pPr>
+      <w:r>
+        <w:rPr/>
         <w:t>eastern.html</w:t>
       </w:r>
     </w:p>
@@ -153,8 +170,10 @@
           <w:ilvl w:val="0"/>
           <w:numId w:val="1"/>
         </w:numPr>
-      </w:pPr>
-      <w:r>
+        <w:rPr/>
+      </w:pPr>
+      <w:r>
+        <w:rPr/>
         <w:t>northern.html</w:t>
       </w:r>
     </w:p>
@@ -165,8 +184,10 @@
           <w:ilvl w:val="0"/>
           <w:numId w:val="1"/>
         </w:numPr>
-      </w:pPr>
-      <w:r>
+        <w:rPr/>
+      </w:pPr>
+      <w:r>
+        <w:rPr/>
         <w:t>southern.html</w:t>
       </w:r>
     </w:p>
@@ -177,8 +198,10 @@
           <w:ilvl w:val="0"/>
           <w:numId w:val="1"/>
         </w:numPr>
-      </w:pPr>
-      <w:r>
+        <w:rPr/>
+      </w:pPr>
+      <w:r>
+        <w:rPr/>
         <w:t>directions.html</w:t>
       </w:r>
     </w:p>
@@ -189,8 +212,10 @@
           <w:ilvl w:val="0"/>
           <w:numId w:val="1"/>
         </w:numPr>
-      </w:pPr>
-      <w:r>
+        <w:rPr/>
+      </w:pPr>
+      <w:r>
+        <w:rPr/>
         <w:t>student.html</w:t>
       </w:r>
     </w:p>
@@ -199,42 +224,33 @@
         <w:pStyle w:val="ListParagraph"/>
         <w:numPr>
           <w:ilvl w:val="0"/>
-          <w:numId w:val="1"/>
-        </w:numPr>
-      </w:pPr>
-      <w:r>
-        <w:t>preCourses.html</w:t>
-      </w:r>
-    </w:p>
-    <w:p>
-      <w:r>
-        <w:t>Index for displaying the main university page, t</w:t>
-      </w:r>
-      <w:r>
-        <w:t>hree campus pages describing each campus, student for displaying student regis</w:t>
-      </w:r>
-      <w:r>
-        <w:t xml:space="preserve">tration data, previous courses for displaying courses </w:t>
-      </w:r>
-      <w:r>
-        <w:t xml:space="preserve">no longer offered and a directions page to actively display a route from the users current location to the university. </w:t>
-      </w:r>
-    </w:p>
-    <w:p>
-      <w:r>
-        <w:t>Each of t</w:t>
-      </w:r>
-      <w:r>
-        <w:t xml:space="preserve">he seven pages is styled using </w:t>
-      </w:r>
-      <w:r>
-        <w:t xml:space="preserve">two </w:t>
-      </w:r>
-      <w:r>
-        <w:t>css files</w:t>
-      </w:r>
-      <w:r>
-        <w:t>:</w:t>
+          <w:numId w:val="0"/>
+        </w:numPr>
+        <w:ind w:left="1440" w:hanging="0"/>
+        <w:rPr/>
+      </w:pPr>
+      <w:r>
+        <w:rPr/>
+      </w:r>
+    </w:p>
+    <w:p>
+      <w:pPr>
+        <w:pStyle w:val="Normal"/>
+        <w:rPr/>
+      </w:pPr>
+      <w:r>
+        <w:rPr/>
+        <w:t xml:space="preserve">Index for displaying the main university page, three campus pages describing each campus, student for displaying student registration data, previous courses for displaying courses no longer offered and a directions page to actively display a route from the users current location to the university. </w:t>
+      </w:r>
+    </w:p>
+    <w:p>
+      <w:pPr>
+        <w:pStyle w:val="Normal"/>
+        <w:rPr/>
+      </w:pPr>
+      <w:r>
+        <w:rPr/>
+        <w:t>Each of the seven pages is styled using two css files:</w:t>
       </w:r>
     </w:p>
     <w:p>
@@ -244,8 +260,10 @@
           <w:ilvl w:val="0"/>
           <w:numId w:val="2"/>
         </w:numPr>
-      </w:pPr>
-      <w:r>
+        <w:rPr/>
+      </w:pPr>
+      <w:r>
+        <w:rPr/>
         <w:t>University.css</w:t>
       </w:r>
     </w:p>
@@ -256,70 +274,31 @@
           <w:ilvl w:val="0"/>
           <w:numId w:val="2"/>
         </w:numPr>
-      </w:pPr>
-      <w:r>
+        <w:rPr/>
+      </w:pPr>
+      <w:r>
+        <w:rPr/>
         <w:t>Campus.css</w:t>
       </w:r>
     </w:p>
     <w:p>
-      <w:r>
-        <w:t xml:space="preserve">These </w:t>
-      </w:r>
-      <w:r>
-        <w:t xml:space="preserve">css files provide a slightly different look to each of the pages but provide a similar overall theme. </w:t>
-      </w:r>
-      <w:r>
-        <w:t>To improve readability e</w:t>
-      </w:r>
-      <w:r>
-        <w:t xml:space="preserve">ach file </w:t>
-      </w:r>
-      <w:r>
-        <w:t>includes media queries for a number of</w:t>
-      </w:r>
-      <w:r>
-        <w:t xml:space="preserve"> common display types</w:t>
-      </w:r>
-      <w:r>
-        <w:t xml:space="preserve"> </w:t>
-      </w:r>
-      <w:r>
-        <w:t xml:space="preserve">including </w:t>
-      </w:r>
-      <w:r>
-        <w:t>mobile phones (portrait and landscape)</w:t>
-      </w:r>
-      <w:r>
-        <w:t xml:space="preserve">, tablets and desktop. </w:t>
-      </w:r>
-    </w:p>
-    <w:p>
-      <w:r>
-        <w:t>Content for</w:t>
-      </w:r>
-      <w:r>
-        <w:t xml:space="preserve"> each page is rendered </w:t>
-      </w:r>
-      <w:r>
-        <w:t xml:space="preserve">both statically and dynamically. Dynamic content is </w:t>
-      </w:r>
-      <w:r>
-        <w:t xml:space="preserve">processed and then </w:t>
-      </w:r>
-      <w:r>
-        <w:t xml:space="preserve">rendered </w:t>
-      </w:r>
-      <w:r>
-        <w:t xml:space="preserve">using </w:t>
-      </w:r>
-      <w:r>
-        <w:t xml:space="preserve">the following </w:t>
-      </w:r>
-      <w:r>
-        <w:t>javascript files</w:t>
-      </w:r>
-      <w:r>
-        <w:t>:</w:t>
+      <w:pPr>
+        <w:pStyle w:val="Normal"/>
+        <w:rPr/>
+      </w:pPr>
+      <w:r>
+        <w:rPr/>
+        <w:t xml:space="preserve">These css files provide a slightly different look to each of the pages but provide a similar overall theme. To improve readability each file includes media queries for a number of common display types including mobile phones (portrait and landscape), tablets and desktop. </w:t>
+      </w:r>
+    </w:p>
+    <w:p>
+      <w:pPr>
+        <w:pStyle w:val="Normal"/>
+        <w:rPr/>
+      </w:pPr>
+      <w:r>
+        <w:rPr/>
+        <w:t>Content for each page is rendered both statically and dynamically. Dynamic content is processed and then rendered using the following javascript files:</w:t>
       </w:r>
     </w:p>
     <w:p>
@@ -329,15 +308,11 @@
           <w:ilvl w:val="0"/>
           <w:numId w:val="3"/>
         </w:numPr>
-      </w:pPr>
-      <w:r>
-        <w:t>addEven</w:t>
-      </w:r>
-      <w:r>
-        <w:t>t</w:t>
-      </w:r>
-      <w:r>
-        <w:t>.js</w:t>
+        <w:rPr/>
+      </w:pPr>
+      <w:r>
+        <w:rPr/>
+        <w:t>addEvent.js</w:t>
       </w:r>
     </w:p>
     <w:p>
@@ -347,8 +322,10 @@
           <w:ilvl w:val="0"/>
           <w:numId w:val="3"/>
         </w:numPr>
-      </w:pPr>
-      <w:r>
+        <w:rPr/>
+      </w:pPr>
+      <w:r>
+        <w:rPr/>
         <w:t>campusDescription.js</w:t>
       </w:r>
     </w:p>
@@ -359,8 +336,10 @@
           <w:ilvl w:val="0"/>
           <w:numId w:val="3"/>
         </w:numPr>
-      </w:pPr>
-      <w:r>
+        <w:rPr/>
+      </w:pPr>
+      <w:r>
+        <w:rPr/>
         <w:t>campusinit.js</w:t>
       </w:r>
     </w:p>
@@ -371,8 +350,10 @@
           <w:ilvl w:val="0"/>
           <w:numId w:val="3"/>
         </w:numPr>
-      </w:pPr>
-      <w:r>
+        <w:rPr/>
+      </w:pPr>
+      <w:r>
+        <w:rPr/>
         <w:t>courseDisplay.js</w:t>
       </w:r>
     </w:p>
@@ -467,40 +448,34 @@
       </w:r>
     </w:p>
     <w:p>
-      <w:r>
-        <w:t>In the original implementation</w:t>
-      </w:r>
-      <w:r>
-        <w:t>,</w:t>
-      </w:r>
-      <w:r>
-        <w:t xml:space="preserve"> r</w:t>
-      </w:r>
-      <w:r>
-        <w:t xml:space="preserve">egistration information was stored </w:t>
-      </w:r>
-      <w:r>
-        <w:t xml:space="preserve">in the browser local storage </w:t>
-      </w:r>
-      <w:r>
-        <w:t xml:space="preserve">using an array for </w:t>
-      </w:r>
-      <w:r>
-        <w:t xml:space="preserve">accuracy and </w:t>
-      </w:r>
-      <w:r>
-        <w:t xml:space="preserve">efficiency. </w:t>
-      </w:r>
-    </w:p>
-    <w:p>
-      <w:r>
-        <w:t>In the server phase of this project node js was used to implement a server to provide webpages to the user. The server was built using the four main components described in the nodebeginner textbook</w:t>
-      </w:r>
-      <w:r>
-        <w:t xml:space="preserve"> and listed below. </w:t>
-      </w:r>
-    </w:p>
-    <w:p/>
+      <w:pPr>
+        <w:pStyle w:val="Normal"/>
+        <w:rPr/>
+      </w:pPr>
+      <w:r>
+        <w:rPr/>
+        <w:t xml:space="preserve">In the original implementation, registration information was stored in the browser local storage using an array for accuracy and efficiency. </w:t>
+      </w:r>
+    </w:p>
+    <w:p>
+      <w:pPr>
+        <w:pStyle w:val="Normal"/>
+        <w:rPr/>
+      </w:pPr>
+      <w:r>
+        <w:rPr/>
+        <w:t xml:space="preserve">In the server phase of this project node js was used to implement a server to provide webpages to the user. The server was built using the four main components described in the nodebeginner textbook and listed below. </w:t>
+      </w:r>
+    </w:p>
+    <w:p>
+      <w:pPr>
+        <w:pStyle w:val="Normal"/>
+        <w:rPr/>
+      </w:pPr>
+      <w:r>
+        <w:rPr/>
+      </w:r>
+    </w:p>
     <w:p>
       <w:pPr>
         <w:pStyle w:val="ListParagraph"/>
@@ -508,15 +483,11 @@
           <w:ilvl w:val="0"/>
           <w:numId w:val="4"/>
         </w:numPr>
-      </w:pPr>
-      <w:r>
-        <w:t>i</w:t>
-      </w:r>
-      <w:r>
-        <w:t>ndex</w:t>
-      </w:r>
-      <w:r>
-        <w:t>.js</w:t>
+        <w:rPr/>
+      </w:pPr>
+      <w:r>
+        <w:rPr/>
+        <w:t>index.js</w:t>
       </w:r>
     </w:p>
     <w:p>
@@ -526,15 +497,11 @@
           <w:ilvl w:val="0"/>
           <w:numId w:val="4"/>
         </w:numPr>
-      </w:pPr>
-      <w:r>
-        <w:t>r</w:t>
-      </w:r>
-      <w:r>
-        <w:t>outer</w:t>
-      </w:r>
-      <w:r>
-        <w:t>.js</w:t>
+        <w:rPr/>
+      </w:pPr>
+      <w:r>
+        <w:rPr/>
+        <w:t>router.js</w:t>
       </w:r>
     </w:p>
     <w:p>
@@ -544,15 +511,11 @@
           <w:ilvl w:val="0"/>
           <w:numId w:val="4"/>
         </w:numPr>
-      </w:pPr>
-      <w:r>
-        <w:t>s</w:t>
-      </w:r>
-      <w:r>
-        <w:t>erver</w:t>
-      </w:r>
-      <w:r>
-        <w:t>.js</w:t>
+        <w:rPr/>
+      </w:pPr>
+      <w:r>
+        <w:rPr/>
+        <w:t>server.js</w:t>
       </w:r>
     </w:p>
     <w:p>
@@ -562,134 +525,62 @@
           <w:ilvl w:val="0"/>
           <w:numId w:val="4"/>
         </w:numPr>
-      </w:pPr>
-      <w:r>
-        <w:t>requestH</w:t>
-      </w:r>
-      <w:r>
-        <w:t>ander</w:t>
-      </w:r>
-      <w:r>
-        <w:t>.js</w:t>
-      </w:r>
-    </w:p>
-    <w:p>
-      <w:r>
-        <w:t xml:space="preserve">To implement our project we have updated </w:t>
-      </w:r>
-      <w:r>
-        <w:t xml:space="preserve">and modified </w:t>
-      </w:r>
-      <w:r>
-        <w:t xml:space="preserve">each of the above </w:t>
-      </w:r>
-      <w:r>
-        <w:t>component</w:t>
-      </w:r>
-      <w:r>
-        <w:t>s</w:t>
-      </w:r>
-      <w:r>
-        <w:t xml:space="preserve"> to load the html pages </w:t>
-      </w:r>
-      <w:r>
-        <w:t xml:space="preserve">and associated files </w:t>
-      </w:r>
-      <w:r>
-        <w:t xml:space="preserve">described above. The </w:t>
-      </w:r>
-      <w:r>
-        <w:t xml:space="preserve">index </w:t>
-      </w:r>
-      <w:r>
-        <w:t xml:space="preserve">file </w:t>
-      </w:r>
-      <w:r>
-        <w:t xml:space="preserve">was updated to </w:t>
-      </w:r>
-      <w:r>
-        <w:t xml:space="preserve">include filtering for </w:t>
-      </w:r>
-      <w:r>
-        <w:t>various file acce</w:t>
-      </w:r>
-      <w:r>
-        <w:t>s</w:t>
-      </w:r>
-      <w:r>
-        <w:t xml:space="preserve">s </w:t>
-      </w:r>
-      <w:r>
-        <w:t>requests, which</w:t>
-      </w:r>
-      <w:r>
-        <w:t xml:space="preserve"> are </w:t>
-      </w:r>
-      <w:r>
-        <w:t xml:space="preserve">routed to the </w:t>
-      </w:r>
-      <w:r>
-        <w:t>correct handlers</w:t>
-      </w:r>
-      <w:r>
-        <w:t xml:space="preserve"> using an </w:t>
-      </w:r>
-      <w:r>
-        <w:t xml:space="preserve">updated router file. Once the request </w:t>
-      </w:r>
-      <w:r>
-        <w:t>is</w:t>
-      </w:r>
-      <w:r>
-        <w:t xml:space="preserve"> routed the request handlers provide file access using the node file system utiliti</w:t>
-      </w:r>
-      <w:r>
-        <w:t xml:space="preserve">es to read the requested file (html, js, css). The response object has been included as a parameter in the request handler allowing the data </w:t>
-      </w:r>
-      <w:r>
-        <w:t xml:space="preserve">to be </w:t>
-      </w:r>
-      <w:r>
-        <w:t xml:space="preserve">read asynchronously from the node file system </w:t>
-      </w:r>
-      <w:r>
-        <w:t xml:space="preserve">utilities and then </w:t>
-      </w:r>
-      <w:r>
-        <w:t xml:space="preserve">written to the response object using the write method. </w:t>
-      </w:r>
-      <w:r>
-        <w:t>During this phase</w:t>
-      </w:r>
-      <w:r>
-        <w:t>,</w:t>
-      </w:r>
-      <w:r>
-        <w:t xml:space="preserve"> </w:t>
-      </w:r>
-      <w:r>
-        <w:t>json files were migrated to node JS file system storage utilities.</w:t>
-      </w:r>
-    </w:p>
-    <w:p/>
-    <w:p/>
+        <w:rPr/>
+      </w:pPr>
+      <w:r>
+        <w:rPr/>
+        <w:t>requestHander.js</w:t>
+      </w:r>
+    </w:p>
+    <w:p>
+      <w:pPr>
+        <w:pStyle w:val="Normal"/>
+        <w:rPr/>
+      </w:pPr>
+      <w:r>
+        <w:rPr/>
+        <w:t>To implement our project we have updated and modified each of the above components to load the html pages and associated files described above. The index file was updated to include filtering for various file access requests, which are routed to the correct handlers using an updated router file. Once the request is routed the request handlers provide file access using the node file system utilities to read the requested file (html, js, css). The response object has been included as a parameter in the request handler allowing the data to be read asynchronously from the node file system utilities and then written to the response object using the write method. During this phase, json files were migrated to node JS file system storage utilities.</w:t>
+      </w:r>
+    </w:p>
+    <w:p>
+      <w:pPr>
+        <w:pStyle w:val="Normal"/>
+        <w:rPr/>
+      </w:pPr>
+      <w:r>
+        <w:rPr/>
+      </w:r>
+    </w:p>
+    <w:p>
+      <w:pPr>
+        <w:pStyle w:val="Normal"/>
+        <w:widowControl/>
+        <w:bidi w:val="0"/>
+        <w:spacing w:lineRule="auto" w:line="259" w:before="0" w:after="160"/>
+        <w:jc w:val="left"/>
+        <w:rPr/>
+      </w:pPr>
+      <w:r>
+        <w:rPr/>
+      </w:r>
+    </w:p>
     <w:sectPr>
+      <w:type w:val="nextPage"/>
       <w:pgSz w:w="12240" w:h="15840"/>
-      <w:pgMar w:top="1440" w:right="1440" w:bottom="1440" w:left="1440" w:header="708" w:footer="708" w:gutter="0"/>
-      <w:cols w:space="708"/>
-      <w:docGrid w:linePitch="360"/>
+      <w:pgMar w:left="1440" w:right="1440" w:header="0" w:top="1440" w:footer="0" w:bottom="1440" w:gutter="0"/>
+      <w:pgNumType w:fmt="decimal"/>
+      <w:formProt w:val="false"/>
+      <w:textDirection w:val="lrTb"/>
+      <w:docGrid w:type="default" w:linePitch="360" w:charSpace="4294965247"/>
     </w:sectPr>
   </w:body>
 </w:document>
 </file>
 
 <file path=word/numbering.xml><?xml version="1.0" encoding="utf-8"?>
-<w:numbering xmlns:wpc="http://schemas.microsoft.com/office/word/2010/wordprocessingCanvas" xmlns:cx="http://schemas.microsoft.com/office/drawing/2014/chartex" xmlns:cx1="http://schemas.microsoft.com/office/drawing/2015/9/8/chartex" xmlns:mc="http://schemas.openxmlformats.org/markup-compatibility/2006" xmlns:o="urn:schemas-microsoft-com:office:office" xmlns:r="http://schemas.openxmlformats.org/officeDocument/2006/relationships" xmlns:m="http://schemas.openxmlformats.org/officeDocument/2006/math" xmlns:v="urn:schemas-microsoft-com:vml" xmlns:wp14="http://schemas.microsoft.com/office/word/2010/wordprocessingDrawing" xmlns:wp="http://schemas.openxmlformats.org/drawingml/2006/wordprocessingDrawing" xmlns:w10="urn:schemas-microsoft-com:office:word" xmlns:w="http://schemas.openxmlformats.org/wordprocessingml/2006/main" xmlns:w14="http://schemas.microsoft.com/office/word/2010/wordml" xmlns:w15="http://schemas.microsoft.com/office/word/2012/wordml" xmlns:w16se="http://schemas.microsoft.com/office/word/2015/wordml/symex" xmlns:wpg="http://schemas.microsoft.com/office/word/2010/wordprocessingGroup" xmlns:wpi="http://schemas.microsoft.com/office/word/2010/wordprocessingInk" xmlns:wne="http://schemas.microsoft.com/office/word/2006/wordml" xmlns:wps="http://schemas.microsoft.com/office/word/2010/wordprocessingShape" mc:Ignorable="w14 w15 w16se wp14">
-  <w:abstractNum w:abstractNumId="0" w15:restartNumberingAfterBreak="0">
-    <w:nsid w:val="07CB1DC2"/>
-    <w:multiLevelType w:val="hybridMultilevel"/>
-    <w:tmpl w:val="B70CF654"/>
-    <w:lvl w:ilvl="0" w:tplc="10090001">
+<w:numbering xmlns:w="http://schemas.openxmlformats.org/wordprocessingml/2006/main" xmlns:o="urn:schemas-microsoft-com:office:office" xmlns:r="http://schemas.openxmlformats.org/officeDocument/2006/relationships" xmlns:v="urn:schemas-microsoft-com:vml">
+  <w:abstractNum w:abstractNumId="1">
+    <w:lvl w:ilvl="0">
       <w:start w:val="1"/>
       <w:numFmt w:val="bullet"/>
       <w:lvlText w:val=""/>
@@ -698,10 +589,10 @@
         <w:ind w:left="720" w:hanging="360"/>
       </w:pPr>
       <w:rPr>
-        <w:rFonts w:ascii="Symbol" w:hAnsi="Symbol" w:hint="default"/>
-      </w:rPr>
-    </w:lvl>
-    <w:lvl w:ilvl="1" w:tplc="10090003" w:tentative="1">
+        <w:rFonts w:ascii="Symbol" w:hAnsi="Symbol" w:cs="Symbol" w:hint="default"/>
+      </w:rPr>
+    </w:lvl>
+    <w:lvl w:ilvl="1">
       <w:start w:val="1"/>
       <w:numFmt w:val="bullet"/>
       <w:lvlText w:val="o"/>
@@ -711,9 +602,10 @@
       </w:pPr>
       <w:rPr>
         <w:rFonts w:ascii="Courier New" w:hAnsi="Courier New" w:cs="Courier New" w:hint="default"/>
-      </w:rPr>
-    </w:lvl>
-    <w:lvl w:ilvl="2" w:tplc="10090005" w:tentative="1">
+        <w:rFonts w:cs="Courier New"/>
+      </w:rPr>
+    </w:lvl>
+    <w:lvl w:ilvl="2">
       <w:start w:val="1"/>
       <w:numFmt w:val="bullet"/>
       <w:lvlText w:val=""/>
@@ -722,10 +614,10 @@
         <w:ind w:left="2160" w:hanging="360"/>
       </w:pPr>
       <w:rPr>
-        <w:rFonts w:ascii="Wingdings" w:hAnsi="Wingdings" w:hint="default"/>
-      </w:rPr>
-    </w:lvl>
-    <w:lvl w:ilvl="3" w:tplc="10090001" w:tentative="1">
+        <w:rFonts w:ascii="Wingdings" w:hAnsi="Wingdings" w:cs="Wingdings" w:hint="default"/>
+      </w:rPr>
+    </w:lvl>
+    <w:lvl w:ilvl="3">
       <w:start w:val="1"/>
       <w:numFmt w:val="bullet"/>
       <w:lvlText w:val=""/>
@@ -734,10 +626,10 @@
         <w:ind w:left="2880" w:hanging="360"/>
       </w:pPr>
       <w:rPr>
-        <w:rFonts w:ascii="Symbol" w:hAnsi="Symbol" w:hint="default"/>
-      </w:rPr>
-    </w:lvl>
-    <w:lvl w:ilvl="4" w:tplc="10090003" w:tentative="1">
+        <w:rFonts w:ascii="Symbol" w:hAnsi="Symbol" w:cs="Symbol" w:hint="default"/>
+      </w:rPr>
+    </w:lvl>
+    <w:lvl w:ilvl="4">
       <w:start w:val="1"/>
       <w:numFmt w:val="bullet"/>
       <w:lvlText w:val="o"/>
@@ -747,9 +639,10 @@
       </w:pPr>
       <w:rPr>
         <w:rFonts w:ascii="Courier New" w:hAnsi="Courier New" w:cs="Courier New" w:hint="default"/>
-      </w:rPr>
-    </w:lvl>
-    <w:lvl w:ilvl="5" w:tplc="10090005" w:tentative="1">
+        <w:rFonts w:cs="Courier New"/>
+      </w:rPr>
+    </w:lvl>
+    <w:lvl w:ilvl="5">
       <w:start w:val="1"/>
       <w:numFmt w:val="bullet"/>
       <w:lvlText w:val=""/>
@@ -758,10 +651,10 @@
         <w:ind w:left="4320" w:hanging="360"/>
       </w:pPr>
       <w:rPr>
-        <w:rFonts w:ascii="Wingdings" w:hAnsi="Wingdings" w:hint="default"/>
-      </w:rPr>
-    </w:lvl>
-    <w:lvl w:ilvl="6" w:tplc="10090001" w:tentative="1">
+        <w:rFonts w:ascii="Wingdings" w:hAnsi="Wingdings" w:cs="Wingdings" w:hint="default"/>
+      </w:rPr>
+    </w:lvl>
+    <w:lvl w:ilvl="6">
       <w:start w:val="1"/>
       <w:numFmt w:val="bullet"/>
       <w:lvlText w:val=""/>
@@ -770,10 +663,10 @@
         <w:ind w:left="5040" w:hanging="360"/>
       </w:pPr>
       <w:rPr>
-        <w:rFonts w:ascii="Symbol" w:hAnsi="Symbol" w:hint="default"/>
-      </w:rPr>
-    </w:lvl>
-    <w:lvl w:ilvl="7" w:tplc="10090003" w:tentative="1">
+        <w:rFonts w:ascii="Symbol" w:hAnsi="Symbol" w:cs="Symbol" w:hint="default"/>
+      </w:rPr>
+    </w:lvl>
+    <w:lvl w:ilvl="7">
       <w:start w:val="1"/>
       <w:numFmt w:val="bullet"/>
       <w:lvlText w:val="o"/>
@@ -783,9 +676,10 @@
       </w:pPr>
       <w:rPr>
         <w:rFonts w:ascii="Courier New" w:hAnsi="Courier New" w:cs="Courier New" w:hint="default"/>
-      </w:rPr>
-    </w:lvl>
-    <w:lvl w:ilvl="8" w:tplc="10090005" w:tentative="1">
+        <w:rFonts w:cs="Courier New"/>
+      </w:rPr>
+    </w:lvl>
+    <w:lvl w:ilvl="8">
       <w:start w:val="1"/>
       <w:numFmt w:val="bullet"/>
       <w:lvlText w:val=""/>
@@ -794,15 +688,12 @@
         <w:ind w:left="6480" w:hanging="360"/>
       </w:pPr>
       <w:rPr>
-        <w:rFonts w:ascii="Wingdings" w:hAnsi="Wingdings" w:hint="default"/>
+        <w:rFonts w:ascii="Wingdings" w:hAnsi="Wingdings" w:cs="Wingdings" w:hint="default"/>
       </w:rPr>
     </w:lvl>
   </w:abstractNum>
-  <w:abstractNum w:abstractNumId="1" w15:restartNumberingAfterBreak="0">
-    <w:nsid w:val="0E701768"/>
-    <w:multiLevelType w:val="hybridMultilevel"/>
-    <w:tmpl w:val="3558FE30"/>
-    <w:lvl w:ilvl="0" w:tplc="10090001">
+  <w:abstractNum w:abstractNumId="2">
+    <w:lvl w:ilvl="0">
       <w:start w:val="1"/>
       <w:numFmt w:val="bullet"/>
       <w:lvlText w:val=""/>
@@ -811,10 +702,10 @@
         <w:ind w:left="720" w:hanging="360"/>
       </w:pPr>
       <w:rPr>
-        <w:rFonts w:ascii="Symbol" w:hAnsi="Symbol" w:hint="default"/>
-      </w:rPr>
-    </w:lvl>
-    <w:lvl w:ilvl="1" w:tplc="10090003" w:tentative="1">
+        <w:rFonts w:ascii="Symbol" w:hAnsi="Symbol" w:cs="Symbol" w:hint="default"/>
+      </w:rPr>
+    </w:lvl>
+    <w:lvl w:ilvl="1">
       <w:start w:val="1"/>
       <w:numFmt w:val="bullet"/>
       <w:lvlText w:val="o"/>
@@ -824,9 +715,10 @@
       </w:pPr>
       <w:rPr>
         <w:rFonts w:ascii="Courier New" w:hAnsi="Courier New" w:cs="Courier New" w:hint="default"/>
-      </w:rPr>
-    </w:lvl>
-    <w:lvl w:ilvl="2" w:tplc="10090005" w:tentative="1">
+        <w:rFonts w:cs="Courier New"/>
+      </w:rPr>
+    </w:lvl>
+    <w:lvl w:ilvl="2">
       <w:start w:val="1"/>
       <w:numFmt w:val="bullet"/>
       <w:lvlText w:val=""/>
@@ -835,10 +727,10 @@
         <w:ind w:left="2160" w:hanging="360"/>
       </w:pPr>
       <w:rPr>
-        <w:rFonts w:ascii="Wingdings" w:hAnsi="Wingdings" w:hint="default"/>
-      </w:rPr>
-    </w:lvl>
-    <w:lvl w:ilvl="3" w:tplc="10090001" w:tentative="1">
+        <w:rFonts w:ascii="Wingdings" w:hAnsi="Wingdings" w:cs="Wingdings" w:hint="default"/>
+      </w:rPr>
+    </w:lvl>
+    <w:lvl w:ilvl="3">
       <w:start w:val="1"/>
       <w:numFmt w:val="bullet"/>
       <w:lvlText w:val=""/>
@@ -847,10 +739,10 @@
         <w:ind w:left="2880" w:hanging="360"/>
       </w:pPr>
       <w:rPr>
-        <w:rFonts w:ascii="Symbol" w:hAnsi="Symbol" w:hint="default"/>
-      </w:rPr>
-    </w:lvl>
-    <w:lvl w:ilvl="4" w:tplc="10090003" w:tentative="1">
+        <w:rFonts w:ascii="Symbol" w:hAnsi="Symbol" w:cs="Symbol" w:hint="default"/>
+      </w:rPr>
+    </w:lvl>
+    <w:lvl w:ilvl="4">
       <w:start w:val="1"/>
       <w:numFmt w:val="bullet"/>
       <w:lvlText w:val="o"/>
@@ -860,9 +752,10 @@
       </w:pPr>
       <w:rPr>
         <w:rFonts w:ascii="Courier New" w:hAnsi="Courier New" w:cs="Courier New" w:hint="default"/>
-      </w:rPr>
-    </w:lvl>
-    <w:lvl w:ilvl="5" w:tplc="10090005" w:tentative="1">
+        <w:rFonts w:cs="Courier New"/>
+      </w:rPr>
+    </w:lvl>
+    <w:lvl w:ilvl="5">
       <w:start w:val="1"/>
       <w:numFmt w:val="bullet"/>
       <w:lvlText w:val=""/>
@@ -871,10 +764,10 @@
         <w:ind w:left="4320" w:hanging="360"/>
       </w:pPr>
       <w:rPr>
-        <w:rFonts w:ascii="Wingdings" w:hAnsi="Wingdings" w:hint="default"/>
-      </w:rPr>
-    </w:lvl>
-    <w:lvl w:ilvl="6" w:tplc="10090001" w:tentative="1">
+        <w:rFonts w:ascii="Wingdings" w:hAnsi="Wingdings" w:cs="Wingdings" w:hint="default"/>
+      </w:rPr>
+    </w:lvl>
+    <w:lvl w:ilvl="6">
       <w:start w:val="1"/>
       <w:numFmt w:val="bullet"/>
       <w:lvlText w:val=""/>
@@ -883,10 +776,10 @@
         <w:ind w:left="5040" w:hanging="360"/>
       </w:pPr>
       <w:rPr>
-        <w:rFonts w:ascii="Symbol" w:hAnsi="Symbol" w:hint="default"/>
-      </w:rPr>
-    </w:lvl>
-    <w:lvl w:ilvl="7" w:tplc="10090003" w:tentative="1">
+        <w:rFonts w:ascii="Symbol" w:hAnsi="Symbol" w:cs="Symbol" w:hint="default"/>
+      </w:rPr>
+    </w:lvl>
+    <w:lvl w:ilvl="7">
       <w:start w:val="1"/>
       <w:numFmt w:val="bullet"/>
       <w:lvlText w:val="o"/>
@@ -896,9 +789,10 @@
       </w:pPr>
       <w:rPr>
         <w:rFonts w:ascii="Courier New" w:hAnsi="Courier New" w:cs="Courier New" w:hint="default"/>
-      </w:rPr>
-    </w:lvl>
-    <w:lvl w:ilvl="8" w:tplc="10090005" w:tentative="1">
+        <w:rFonts w:cs="Courier New"/>
+      </w:rPr>
+    </w:lvl>
+    <w:lvl w:ilvl="8">
       <w:start w:val="1"/>
       <w:numFmt w:val="bullet"/>
       <w:lvlText w:val=""/>
@@ -907,15 +801,12 @@
         <w:ind w:left="6480" w:hanging="360"/>
       </w:pPr>
       <w:rPr>
-        <w:rFonts w:ascii="Wingdings" w:hAnsi="Wingdings" w:hint="default"/>
+        <w:rFonts w:ascii="Wingdings" w:hAnsi="Wingdings" w:cs="Wingdings" w:hint="default"/>
       </w:rPr>
     </w:lvl>
   </w:abstractNum>
-  <w:abstractNum w:abstractNumId="2" w15:restartNumberingAfterBreak="0">
-    <w:nsid w:val="288B1446"/>
-    <w:multiLevelType w:val="hybridMultilevel"/>
-    <w:tmpl w:val="C99CE9EC"/>
-    <w:lvl w:ilvl="0" w:tplc="10090001">
+  <w:abstractNum w:abstractNumId="3">
+    <w:lvl w:ilvl="0">
       <w:start w:val="1"/>
       <w:numFmt w:val="bullet"/>
       <w:lvlText w:val=""/>
@@ -924,10 +815,10 @@
         <w:ind w:left="720" w:hanging="360"/>
       </w:pPr>
       <w:rPr>
-        <w:rFonts w:ascii="Symbol" w:hAnsi="Symbol" w:hint="default"/>
-      </w:rPr>
-    </w:lvl>
-    <w:lvl w:ilvl="1" w:tplc="10090003" w:tentative="1">
+        <w:rFonts w:ascii="Symbol" w:hAnsi="Symbol" w:cs="Symbol" w:hint="default"/>
+      </w:rPr>
+    </w:lvl>
+    <w:lvl w:ilvl="1">
       <w:start w:val="1"/>
       <w:numFmt w:val="bullet"/>
       <w:lvlText w:val="o"/>
@@ -937,9 +828,10 @@
       </w:pPr>
       <w:rPr>
         <w:rFonts w:ascii="Courier New" w:hAnsi="Courier New" w:cs="Courier New" w:hint="default"/>
-      </w:rPr>
-    </w:lvl>
-    <w:lvl w:ilvl="2" w:tplc="10090005" w:tentative="1">
+        <w:rFonts w:cs="Courier New"/>
+      </w:rPr>
+    </w:lvl>
+    <w:lvl w:ilvl="2">
       <w:start w:val="1"/>
       <w:numFmt w:val="bullet"/>
       <w:lvlText w:val=""/>
@@ -948,10 +840,10 @@
         <w:ind w:left="2160" w:hanging="360"/>
       </w:pPr>
       <w:rPr>
-        <w:rFonts w:ascii="Wingdings" w:hAnsi="Wingdings" w:hint="default"/>
-      </w:rPr>
-    </w:lvl>
-    <w:lvl w:ilvl="3" w:tplc="10090001" w:tentative="1">
+        <w:rFonts w:ascii="Wingdings" w:hAnsi="Wingdings" w:cs="Wingdings" w:hint="default"/>
+      </w:rPr>
+    </w:lvl>
+    <w:lvl w:ilvl="3">
       <w:start w:val="1"/>
       <w:numFmt w:val="bullet"/>
       <w:lvlText w:val=""/>
@@ -960,10 +852,10 @@
         <w:ind w:left="2880" w:hanging="360"/>
       </w:pPr>
       <w:rPr>
-        <w:rFonts w:ascii="Symbol" w:hAnsi="Symbol" w:hint="default"/>
-      </w:rPr>
-    </w:lvl>
-    <w:lvl w:ilvl="4" w:tplc="10090003" w:tentative="1">
+        <w:rFonts w:ascii="Symbol" w:hAnsi="Symbol" w:cs="Symbol" w:hint="default"/>
+      </w:rPr>
+    </w:lvl>
+    <w:lvl w:ilvl="4">
       <w:start w:val="1"/>
       <w:numFmt w:val="bullet"/>
       <w:lvlText w:val="o"/>
@@ -973,9 +865,10 @@
       </w:pPr>
       <w:rPr>
         <w:rFonts w:ascii="Courier New" w:hAnsi="Courier New" w:cs="Courier New" w:hint="default"/>
-      </w:rPr>
-    </w:lvl>
-    <w:lvl w:ilvl="5" w:tplc="10090005" w:tentative="1">
+        <w:rFonts w:cs="Courier New"/>
+      </w:rPr>
+    </w:lvl>
+    <w:lvl w:ilvl="5">
       <w:start w:val="1"/>
       <w:numFmt w:val="bullet"/>
       <w:lvlText w:val=""/>
@@ -984,10 +877,10 @@
         <w:ind w:left="4320" w:hanging="360"/>
       </w:pPr>
       <w:rPr>
-        <w:rFonts w:ascii="Wingdings" w:hAnsi="Wingdings" w:hint="default"/>
-      </w:rPr>
-    </w:lvl>
-    <w:lvl w:ilvl="6" w:tplc="10090001" w:tentative="1">
+        <w:rFonts w:ascii="Wingdings" w:hAnsi="Wingdings" w:cs="Wingdings" w:hint="default"/>
+      </w:rPr>
+    </w:lvl>
+    <w:lvl w:ilvl="6">
       <w:start w:val="1"/>
       <w:numFmt w:val="bullet"/>
       <w:lvlText w:val=""/>
@@ -996,10 +889,10 @@
         <w:ind w:left="5040" w:hanging="360"/>
       </w:pPr>
       <w:rPr>
-        <w:rFonts w:ascii="Symbol" w:hAnsi="Symbol" w:hint="default"/>
-      </w:rPr>
-    </w:lvl>
-    <w:lvl w:ilvl="7" w:tplc="10090003" w:tentative="1">
+        <w:rFonts w:ascii="Symbol" w:hAnsi="Symbol" w:cs="Symbol" w:hint="default"/>
+      </w:rPr>
+    </w:lvl>
+    <w:lvl w:ilvl="7">
       <w:start w:val="1"/>
       <w:numFmt w:val="bullet"/>
       <w:lvlText w:val="o"/>
@@ -1009,9 +902,10 @@
       </w:pPr>
       <w:rPr>
         <w:rFonts w:ascii="Courier New" w:hAnsi="Courier New" w:cs="Courier New" w:hint="default"/>
-      </w:rPr>
-    </w:lvl>
-    <w:lvl w:ilvl="8" w:tplc="10090005" w:tentative="1">
+        <w:rFonts w:cs="Courier New"/>
+      </w:rPr>
+    </w:lvl>
+    <w:lvl w:ilvl="8">
       <w:start w:val="1"/>
       <w:numFmt w:val="bullet"/>
       <w:lvlText w:val=""/>
@@ -1020,15 +914,12 @@
         <w:ind w:left="6480" w:hanging="360"/>
       </w:pPr>
       <w:rPr>
-        <w:rFonts w:ascii="Wingdings" w:hAnsi="Wingdings" w:hint="default"/>
+        <w:rFonts w:ascii="Wingdings" w:hAnsi="Wingdings" w:cs="Wingdings" w:hint="default"/>
       </w:rPr>
     </w:lvl>
   </w:abstractNum>
-  <w:abstractNum w:abstractNumId="3" w15:restartNumberingAfterBreak="0">
-    <w:nsid w:val="787B64F8"/>
-    <w:multiLevelType w:val="hybridMultilevel"/>
-    <w:tmpl w:val="7A6C19DE"/>
-    <w:lvl w:ilvl="0" w:tplc="10090001">
+  <w:abstractNum w:abstractNumId="4">
+    <w:lvl w:ilvl="0">
       <w:start w:val="1"/>
       <w:numFmt w:val="bullet"/>
       <w:lvlText w:val=""/>
@@ -1037,10 +928,10 @@
         <w:ind w:left="720" w:hanging="360"/>
       </w:pPr>
       <w:rPr>
-        <w:rFonts w:ascii="Symbol" w:hAnsi="Symbol" w:hint="default"/>
-      </w:rPr>
-    </w:lvl>
-    <w:lvl w:ilvl="1" w:tplc="10090003" w:tentative="1">
+        <w:rFonts w:ascii="Symbol" w:hAnsi="Symbol" w:cs="Symbol" w:hint="default"/>
+      </w:rPr>
+    </w:lvl>
+    <w:lvl w:ilvl="1">
       <w:start w:val="1"/>
       <w:numFmt w:val="bullet"/>
       <w:lvlText w:val="o"/>
@@ -1050,9 +941,10 @@
       </w:pPr>
       <w:rPr>
         <w:rFonts w:ascii="Courier New" w:hAnsi="Courier New" w:cs="Courier New" w:hint="default"/>
-      </w:rPr>
-    </w:lvl>
-    <w:lvl w:ilvl="2" w:tplc="10090005" w:tentative="1">
+        <w:rFonts w:cs="Courier New"/>
+      </w:rPr>
+    </w:lvl>
+    <w:lvl w:ilvl="2">
       <w:start w:val="1"/>
       <w:numFmt w:val="bullet"/>
       <w:lvlText w:val=""/>
@@ -1061,10 +953,10 @@
         <w:ind w:left="2160" w:hanging="360"/>
       </w:pPr>
       <w:rPr>
-        <w:rFonts w:ascii="Wingdings" w:hAnsi="Wingdings" w:hint="default"/>
-      </w:rPr>
-    </w:lvl>
-    <w:lvl w:ilvl="3" w:tplc="10090001" w:tentative="1">
+        <w:rFonts w:ascii="Wingdings" w:hAnsi="Wingdings" w:cs="Wingdings" w:hint="default"/>
+      </w:rPr>
+    </w:lvl>
+    <w:lvl w:ilvl="3">
       <w:start w:val="1"/>
       <w:numFmt w:val="bullet"/>
       <w:lvlText w:val=""/>
@@ -1073,10 +965,10 @@
         <w:ind w:left="2880" w:hanging="360"/>
       </w:pPr>
       <w:rPr>
-        <w:rFonts w:ascii="Symbol" w:hAnsi="Symbol" w:hint="default"/>
-      </w:rPr>
-    </w:lvl>
-    <w:lvl w:ilvl="4" w:tplc="10090003" w:tentative="1">
+        <w:rFonts w:ascii="Symbol" w:hAnsi="Symbol" w:cs="Symbol" w:hint="default"/>
+      </w:rPr>
+    </w:lvl>
+    <w:lvl w:ilvl="4">
       <w:start w:val="1"/>
       <w:numFmt w:val="bullet"/>
       <w:lvlText w:val="o"/>
@@ -1086,9 +978,10 @@
       </w:pPr>
       <w:rPr>
         <w:rFonts w:ascii="Courier New" w:hAnsi="Courier New" w:cs="Courier New" w:hint="default"/>
-      </w:rPr>
-    </w:lvl>
-    <w:lvl w:ilvl="5" w:tplc="10090005" w:tentative="1">
+        <w:rFonts w:cs="Courier New"/>
+      </w:rPr>
+    </w:lvl>
+    <w:lvl w:ilvl="5">
       <w:start w:val="1"/>
       <w:numFmt w:val="bullet"/>
       <w:lvlText w:val=""/>
@@ -1097,10 +990,10 @@
         <w:ind w:left="4320" w:hanging="360"/>
       </w:pPr>
       <w:rPr>
-        <w:rFonts w:ascii="Wingdings" w:hAnsi="Wingdings" w:hint="default"/>
-      </w:rPr>
-    </w:lvl>
-    <w:lvl w:ilvl="6" w:tplc="10090001" w:tentative="1">
+        <w:rFonts w:ascii="Wingdings" w:hAnsi="Wingdings" w:cs="Wingdings" w:hint="default"/>
+      </w:rPr>
+    </w:lvl>
+    <w:lvl w:ilvl="6">
       <w:start w:val="1"/>
       <w:numFmt w:val="bullet"/>
       <w:lvlText w:val=""/>
@@ -1109,10 +1002,10 @@
         <w:ind w:left="5040" w:hanging="360"/>
       </w:pPr>
       <w:rPr>
-        <w:rFonts w:ascii="Symbol" w:hAnsi="Symbol" w:hint="default"/>
-      </w:rPr>
-    </w:lvl>
-    <w:lvl w:ilvl="7" w:tplc="10090003" w:tentative="1">
+        <w:rFonts w:ascii="Symbol" w:hAnsi="Symbol" w:cs="Symbol" w:hint="default"/>
+      </w:rPr>
+    </w:lvl>
+    <w:lvl w:ilvl="7">
       <w:start w:val="1"/>
       <w:numFmt w:val="bullet"/>
       <w:lvlText w:val="o"/>
@@ -1122,9 +1015,10 @@
       </w:pPr>
       <w:rPr>
         <w:rFonts w:ascii="Courier New" w:hAnsi="Courier New" w:cs="Courier New" w:hint="default"/>
-      </w:rPr>
-    </w:lvl>
-    <w:lvl w:ilvl="8" w:tplc="10090005" w:tentative="1">
+        <w:rFonts w:cs="Courier New"/>
+      </w:rPr>
+    </w:lvl>
+    <w:lvl w:ilvl="8">
       <w:start w:val="1"/>
       <w:numFmt w:val="bullet"/>
       <w:lvlText w:val=""/>
@@ -1133,53 +1027,173 @@
         <w:ind w:left="6480" w:hanging="360"/>
       </w:pPr>
       <w:rPr>
-        <w:rFonts w:ascii="Wingdings" w:hAnsi="Wingdings" w:hint="default"/>
-      </w:rPr>
+        <w:rFonts w:ascii="Wingdings" w:hAnsi="Wingdings" w:cs="Wingdings" w:hint="default"/>
+      </w:rPr>
+    </w:lvl>
+  </w:abstractNum>
+  <w:abstractNum w:abstractNumId="5">
+    <w:lvl w:ilvl="0">
+      <w:start w:val="1"/>
+      <w:numFmt w:val="none"/>
+      <w:suff w:val="nothing"/>
+      <w:lvlText w:val=""/>
+      <w:lvlJc w:val="left"/>
+      <w:pPr>
+        <w:tabs>
+          <w:tab w:val="num" w:pos="432"/>
+        </w:tabs>
+        <w:ind w:left="432" w:hanging="432"/>
+      </w:pPr>
+    </w:lvl>
+    <w:lvl w:ilvl="1">
+      <w:start w:val="1"/>
+      <w:numFmt w:val="none"/>
+      <w:suff w:val="nothing"/>
+      <w:lvlText w:val=""/>
+      <w:lvlJc w:val="left"/>
+      <w:pPr>
+        <w:tabs>
+          <w:tab w:val="num" w:pos="576"/>
+        </w:tabs>
+        <w:ind w:left="576" w:hanging="576"/>
+      </w:pPr>
+    </w:lvl>
+    <w:lvl w:ilvl="2">
+      <w:start w:val="1"/>
+      <w:numFmt w:val="none"/>
+      <w:suff w:val="nothing"/>
+      <w:lvlText w:val=""/>
+      <w:lvlJc w:val="left"/>
+      <w:pPr>
+        <w:tabs>
+          <w:tab w:val="num" w:pos="720"/>
+        </w:tabs>
+        <w:ind w:left="720" w:hanging="720"/>
+      </w:pPr>
+    </w:lvl>
+    <w:lvl w:ilvl="3">
+      <w:start w:val="1"/>
+      <w:numFmt w:val="none"/>
+      <w:suff w:val="nothing"/>
+      <w:lvlText w:val=""/>
+      <w:lvlJc w:val="left"/>
+      <w:pPr>
+        <w:tabs>
+          <w:tab w:val="num" w:pos="864"/>
+        </w:tabs>
+        <w:ind w:left="864" w:hanging="864"/>
+      </w:pPr>
+    </w:lvl>
+    <w:lvl w:ilvl="4">
+      <w:start w:val="1"/>
+      <w:numFmt w:val="none"/>
+      <w:suff w:val="nothing"/>
+      <w:lvlText w:val=""/>
+      <w:lvlJc w:val="left"/>
+      <w:pPr>
+        <w:tabs>
+          <w:tab w:val="num" w:pos="1008"/>
+        </w:tabs>
+        <w:ind w:left="1008" w:hanging="1008"/>
+      </w:pPr>
+    </w:lvl>
+    <w:lvl w:ilvl="5">
+      <w:start w:val="1"/>
+      <w:numFmt w:val="none"/>
+      <w:suff w:val="nothing"/>
+      <w:lvlText w:val=""/>
+      <w:lvlJc w:val="left"/>
+      <w:pPr>
+        <w:tabs>
+          <w:tab w:val="num" w:pos="1152"/>
+        </w:tabs>
+        <w:ind w:left="1152" w:hanging="1152"/>
+      </w:pPr>
+    </w:lvl>
+    <w:lvl w:ilvl="6">
+      <w:start w:val="1"/>
+      <w:numFmt w:val="none"/>
+      <w:suff w:val="nothing"/>
+      <w:lvlText w:val=""/>
+      <w:lvlJc w:val="left"/>
+      <w:pPr>
+        <w:tabs>
+          <w:tab w:val="num" w:pos="1296"/>
+        </w:tabs>
+        <w:ind w:left="1296" w:hanging="1296"/>
+      </w:pPr>
+    </w:lvl>
+    <w:lvl w:ilvl="7">
+      <w:start w:val="1"/>
+      <w:numFmt w:val="none"/>
+      <w:suff w:val="nothing"/>
+      <w:lvlText w:val=""/>
+      <w:lvlJc w:val="left"/>
+      <w:pPr>
+        <w:tabs>
+          <w:tab w:val="num" w:pos="1440"/>
+        </w:tabs>
+        <w:ind w:left="1440" w:hanging="1440"/>
+      </w:pPr>
+    </w:lvl>
+    <w:lvl w:ilvl="8">
+      <w:start w:val="1"/>
+      <w:numFmt w:val="none"/>
+      <w:suff w:val="nothing"/>
+      <w:lvlText w:val=""/>
+      <w:lvlJc w:val="left"/>
+      <w:pPr>
+        <w:tabs>
+          <w:tab w:val="num" w:pos="1584"/>
+        </w:tabs>
+        <w:ind w:left="1584" w:hanging="1584"/>
+      </w:pPr>
     </w:lvl>
   </w:abstractNum>
   <w:num w:numId="1">
-    <w:abstractNumId w:val="3"/>
+    <w:abstractNumId w:val="1"/>
   </w:num>
   <w:num w:numId="2">
     <w:abstractNumId w:val="2"/>
   </w:num>
   <w:num w:numId="3">
-    <w:abstractNumId w:val="1"/>
+    <w:abstractNumId w:val="3"/>
   </w:num>
   <w:num w:numId="4">
-    <w:abstractNumId w:val="0"/>
+    <w:abstractNumId w:val="4"/>
+  </w:num>
+  <w:num w:numId="5">
+    <w:abstractNumId w:val="5"/>
   </w:num>
 </w:numbering>
 </file>
 
 <file path=word/styles.xml><?xml version="1.0" encoding="utf-8"?>
-<w:styles xmlns:mc="http://schemas.openxmlformats.org/markup-compatibility/2006" xmlns:r="http://schemas.openxmlformats.org/officeDocument/2006/relationships" xmlns:w="http://schemas.openxmlformats.org/wordprocessingml/2006/main" xmlns:w14="http://schemas.microsoft.com/office/word/2010/wordml" xmlns:w15="http://schemas.microsoft.com/office/word/2012/wordml" xmlns:w16se="http://schemas.microsoft.com/office/word/2015/wordml/symex" mc:Ignorable="w14 w15 w16se">
+<w:styles xmlns:w="http://schemas.openxmlformats.org/wordprocessingml/2006/main" xmlns:w14="http://schemas.microsoft.com/office/word/2010/wordml" xmlns:mc="http://schemas.openxmlformats.org/markup-compatibility/2006" mc:Ignorable="w14">
   <w:docDefaults>
     <w:rPrDefault>
       <w:rPr>
-        <w:rFonts w:asciiTheme="minorHAnsi" w:eastAsiaTheme="minorHAnsi" w:hAnsiTheme="minorHAnsi" w:cstheme="minorBidi"/>
+        <w:rFonts w:ascii="Calibri" w:hAnsi="Calibri" w:eastAsia="Calibri" w:cs="" w:asciiTheme="minorHAnsi" w:cstheme="minorBidi" w:eastAsiaTheme="minorHAnsi" w:hAnsiTheme="minorHAnsi"/>
         <w:sz w:val="22"/>
         <w:szCs w:val="22"/>
         <w:lang w:val="en-CA" w:eastAsia="en-US" w:bidi="ar-SA"/>
       </w:rPr>
     </w:rPrDefault>
     <w:pPrDefault>
-      <w:pPr>
-        <w:spacing w:after="160" w:line="259" w:lineRule="auto"/>
-      </w:pPr>
+      <w:pPr/>
     </w:pPrDefault>
   </w:docDefaults>
   <w:latentStyles w:defLockedState="0" w:defUIPriority="99" w:defSemiHidden="0" w:defUnhideWhenUsed="0" w:defQFormat="0" w:count="371">
     <w:lsdException w:name="Normal" w:uiPriority="0" w:qFormat="1"/>
     <w:lsdException w:name="heading 1" w:uiPriority="9" w:qFormat="1"/>
-    <w:lsdException w:name="heading 2" w:semiHidden="1" w:uiPriority="9" w:unhideWhenUsed="1" w:qFormat="1"/>
-    <w:lsdException w:name="heading 3" w:semiHidden="1" w:uiPriority="9" w:unhideWhenUsed="1" w:qFormat="1"/>
-    <w:lsdException w:name="heading 4" w:semiHidden="1" w:uiPriority="9" w:unhideWhenUsed="1" w:qFormat="1"/>
-    <w:lsdException w:name="heading 5" w:semiHidden="1" w:uiPriority="9" w:unhideWhenUsed="1" w:qFormat="1"/>
-    <w:lsdException w:name="heading 6" w:semiHidden="1" w:uiPriority="9" w:unhideWhenUsed="1" w:qFormat="1"/>
-    <w:lsdException w:name="heading 7" w:semiHidden="1" w:uiPriority="9" w:unhideWhenUsed="1" w:qFormat="1"/>
-    <w:lsdException w:name="heading 8" w:semiHidden="1" w:uiPriority="9" w:unhideWhenUsed="1" w:qFormat="1"/>
-    <w:lsdException w:name="heading 9" w:semiHidden="1" w:uiPriority="9" w:unhideWhenUsed="1" w:qFormat="1"/>
+    <w:lsdException w:name="heading 2" w:uiPriority="9" w:semiHidden="1" w:unhideWhenUsed="1" w:qFormat="1"/>
+    <w:lsdException w:name="heading 3" w:uiPriority="9" w:semiHidden="1" w:unhideWhenUsed="1" w:qFormat="1"/>
+    <w:lsdException w:name="heading 4" w:uiPriority="9" w:semiHidden="1" w:unhideWhenUsed="1" w:qFormat="1"/>
+    <w:lsdException w:name="heading 5" w:uiPriority="9" w:semiHidden="1" w:unhideWhenUsed="1" w:qFormat="1"/>
+    <w:lsdException w:name="heading 6" w:uiPriority="9" w:semiHidden="1" w:unhideWhenUsed="1" w:qFormat="1"/>
+    <w:lsdException w:name="heading 7" w:uiPriority="9" w:semiHidden="1" w:unhideWhenUsed="1" w:qFormat="1"/>
+    <w:lsdException w:name="heading 8" w:uiPriority="9" w:semiHidden="1" w:unhideWhenUsed="1" w:qFormat="1"/>
+    <w:lsdException w:name="heading 9" w:uiPriority="9" w:semiHidden="1" w:unhideWhenUsed="1" w:qFormat="1"/>
     <w:lsdException w:name="index 1" w:semiHidden="1" w:unhideWhenUsed="1"/>
     <w:lsdException w:name="index 2" w:semiHidden="1" w:unhideWhenUsed="1"/>
     <w:lsdException w:name="index 3" w:semiHidden="1" w:unhideWhenUsed="1"/>
@@ -1189,22 +1203,22 @@
     <w:lsdException w:name="index 7" w:semiHidden="1" w:unhideWhenUsed="1"/>
     <w:lsdException w:name="index 8" w:semiHidden="1" w:unhideWhenUsed="1"/>
     <w:lsdException w:name="index 9" w:semiHidden="1" w:unhideWhenUsed="1"/>
-    <w:lsdException w:name="toc 1" w:semiHidden="1" w:uiPriority="39" w:unhideWhenUsed="1"/>
-    <w:lsdException w:name="toc 2" w:semiHidden="1" w:uiPriority="39" w:unhideWhenUsed="1"/>
-    <w:lsdException w:name="toc 3" w:semiHidden="1" w:uiPriority="39" w:unhideWhenUsed="1"/>
-    <w:lsdException w:name="toc 4" w:semiHidden="1" w:uiPriority="39" w:unhideWhenUsed="1"/>
-    <w:lsdException w:name="toc 5" w:semiHidden="1" w:uiPriority="39" w:unhideWhenUsed="1"/>
-    <w:lsdException w:name="toc 6" w:semiHidden="1" w:uiPriority="39" w:unhideWhenUsed="1"/>
-    <w:lsdException w:name="toc 7" w:semiHidden="1" w:uiPriority="39" w:unhideWhenUsed="1"/>
-    <w:lsdException w:name="toc 8" w:semiHidden="1" w:uiPriority="39" w:unhideWhenUsed="1"/>
-    <w:lsdException w:name="toc 9" w:semiHidden="1" w:uiPriority="39" w:unhideWhenUsed="1"/>
+    <w:lsdException w:name="toc 1" w:uiPriority="39" w:semiHidden="1" w:unhideWhenUsed="1"/>
+    <w:lsdException w:name="toc 2" w:uiPriority="39" w:semiHidden="1" w:unhideWhenUsed="1"/>
+    <w:lsdException w:name="toc 3" w:uiPriority="39" w:semiHidden="1" w:unhideWhenUsed="1"/>
+    <w:lsdException w:name="toc 4" w:uiPriority="39" w:semiHidden="1" w:unhideWhenUsed="1"/>
+    <w:lsdException w:name="toc 5" w:uiPriority="39" w:semiHidden="1" w:unhideWhenUsed="1"/>
+    <w:lsdException w:name="toc 6" w:uiPriority="39" w:semiHidden="1" w:unhideWhenUsed="1"/>
+    <w:lsdException w:name="toc 7" w:uiPriority="39" w:semiHidden="1" w:unhideWhenUsed="1"/>
+    <w:lsdException w:name="toc 8" w:uiPriority="39" w:semiHidden="1" w:unhideWhenUsed="1"/>
+    <w:lsdException w:name="toc 9" w:uiPriority="39" w:semiHidden="1" w:unhideWhenUsed="1"/>
     <w:lsdException w:name="Normal Indent" w:semiHidden="1" w:unhideWhenUsed="1"/>
     <w:lsdException w:name="footnote text" w:semiHidden="1" w:unhideWhenUsed="1"/>
     <w:lsdException w:name="annotation text" w:semiHidden="1" w:unhideWhenUsed="1"/>
     <w:lsdException w:name="header" w:semiHidden="1" w:unhideWhenUsed="1"/>
     <w:lsdException w:name="footer" w:semiHidden="1" w:unhideWhenUsed="1"/>
     <w:lsdException w:name="index heading" w:semiHidden="1" w:unhideWhenUsed="1"/>
-    <w:lsdException w:name="caption" w:semiHidden="1" w:uiPriority="35" w:unhideWhenUsed="1" w:qFormat="1"/>
+    <w:lsdException w:name="caption" w:uiPriority="35" w:semiHidden="1" w:unhideWhenUsed="1" w:qFormat="1"/>
     <w:lsdException w:name="table of figures" w:semiHidden="1" w:unhideWhenUsed="1"/>
     <w:lsdException w:name="envelope address" w:semiHidden="1" w:unhideWhenUsed="1"/>
     <w:lsdException w:name="envelope return" w:semiHidden="1" w:unhideWhenUsed="1"/>
@@ -1235,7 +1249,7 @@
     <w:lsdException w:name="Title" w:uiPriority="10" w:qFormat="1"/>
     <w:lsdException w:name="Closing" w:semiHidden="1" w:unhideWhenUsed="1"/>
     <w:lsdException w:name="Signature" w:semiHidden="1" w:unhideWhenUsed="1"/>
-    <w:lsdException w:name="Default Paragraph Font" w:semiHidden="1" w:uiPriority="1" w:unhideWhenUsed="1"/>
+    <w:lsdException w:name="Default Paragraph Font" w:uiPriority="1" w:semiHidden="1" w:unhideWhenUsed="1"/>
     <w:lsdException w:name="Body Text" w:semiHidden="1" w:unhideWhenUsed="1"/>
     <w:lsdException w:name="Body Text Indent" w:semiHidden="1" w:unhideWhenUsed="1"/>
     <w:lsdException w:name="List Continue" w:semiHidden="1" w:unhideWhenUsed="1"/>
@@ -1435,8 +1449,8 @@
     <w:lsdException w:name="Subtle Reference" w:uiPriority="31" w:qFormat="1"/>
     <w:lsdException w:name="Intense Reference" w:uiPriority="32" w:qFormat="1"/>
     <w:lsdException w:name="Book Title" w:uiPriority="33" w:qFormat="1"/>
-    <w:lsdException w:name="Bibliography" w:semiHidden="1" w:uiPriority="37" w:unhideWhenUsed="1"/>
-    <w:lsdException w:name="TOC Heading" w:semiHidden="1" w:uiPriority="39" w:unhideWhenUsed="1" w:qFormat="1"/>
+    <w:lsdException w:name="Bibliography" w:uiPriority="37" w:semiHidden="1" w:unhideWhenUsed="1"/>
+    <w:lsdException w:name="TOC Heading" w:uiPriority="39" w:semiHidden="1" w:unhideWhenUsed="1" w:qFormat="1"/>
     <w:lsdException w:name="Plain Table 1" w:uiPriority="41"/>
     <w:lsdException w:name="Plain Table 2" w:uiPriority="42"/>
     <w:lsdException w:name="Plain Table 3" w:uiPriority="43"/>
@@ -1542,15 +1556,216 @@
     <w:lsdException w:name="List Table 6 Colorful Accent 6" w:uiPriority="51"/>
     <w:lsdException w:name="List Table 7 Colorful Accent 6" w:uiPriority="52"/>
   </w:latentStyles>
-  <w:style w:type="paragraph" w:default="1" w:styleId="Normal">
+  <w:style w:type="paragraph" w:styleId="Normal" w:default="1">
     <w:name w:val="Normal"/>
     <w:qFormat/>
-  </w:style>
-  <w:style w:type="character" w:default="1" w:styleId="DefaultParagraphFont">
+    <w:pPr>
+      <w:widowControl/>
+      <w:bidi w:val="0"/>
+      <w:spacing w:lineRule="auto" w:line="259" w:before="0" w:after="160"/>
+      <w:jc w:val="left"/>
+    </w:pPr>
+    <w:rPr>
+      <w:rFonts w:ascii="Calibri" w:hAnsi="Calibri" w:eastAsia="Calibri" w:cs="" w:asciiTheme="minorHAnsi" w:cstheme="minorBidi" w:eastAsiaTheme="minorHAnsi" w:hAnsiTheme="minorHAnsi"/>
+      <w:color w:val="auto"/>
+      <w:sz w:val="22"/>
+      <w:szCs w:val="22"/>
+      <w:lang w:val="en-CA" w:eastAsia="en-US" w:bidi="ar-SA"/>
+    </w:rPr>
+  </w:style>
+  <w:style w:type="character" w:styleId="DefaultParagraphFont" w:default="1">
     <w:name w:val="Default Paragraph Font"/>
     <w:uiPriority w:val="1"/>
     <w:semiHidden/>
     <w:unhideWhenUsed/>
+    <w:qFormat/>
+    <w:rPr/>
+  </w:style>
+  <w:style w:type="character" w:styleId="InternetLink">
+    <w:name w:val="Internet Link"/>
+    <w:basedOn w:val="DefaultParagraphFont"/>
+    <w:uiPriority w:val="99"/>
+    <w:unhideWhenUsed/>
+    <w:rsid w:val="000e65e7"/>
+    <w:rPr>
+      <w:color w:val="0000FF"/>
+      <w:u w:val="single"/>
+    </w:rPr>
+  </w:style>
+  <w:style w:type="character" w:styleId="FollowedHyperlink">
+    <w:name w:val="FollowedHyperlink"/>
+    <w:basedOn w:val="DefaultParagraphFont"/>
+    <w:uiPriority w:val="99"/>
+    <w:semiHidden/>
+    <w:unhideWhenUsed/>
+    <w:qFormat/>
+    <w:rsid w:val="000e65e7"/>
+    <w:rPr>
+      <w:color w:val="954F72" w:themeColor="followedHyperlink"/>
+      <w:u w:val="single"/>
+    </w:rPr>
+  </w:style>
+  <w:style w:type="character" w:styleId="ListLabel1">
+    <w:name w:val="ListLabel 1"/>
+    <w:qFormat/>
+    <w:rPr>
+      <w:rFonts w:cs="Courier New"/>
+    </w:rPr>
+  </w:style>
+  <w:style w:type="character" w:styleId="ListLabel2">
+    <w:name w:val="ListLabel 2"/>
+    <w:qFormat/>
+    <w:rPr>
+      <w:rFonts w:cs="Courier New"/>
+    </w:rPr>
+  </w:style>
+  <w:style w:type="character" w:styleId="ListLabel3">
+    <w:name w:val="ListLabel 3"/>
+    <w:qFormat/>
+    <w:rPr>
+      <w:rFonts w:cs="Courier New"/>
+    </w:rPr>
+  </w:style>
+  <w:style w:type="character" w:styleId="ListLabel4">
+    <w:name w:val="ListLabel 4"/>
+    <w:qFormat/>
+    <w:rPr>
+      <w:rFonts w:cs="Courier New"/>
+    </w:rPr>
+  </w:style>
+  <w:style w:type="character" w:styleId="ListLabel5">
+    <w:name w:val="ListLabel 5"/>
+    <w:qFormat/>
+    <w:rPr>
+      <w:rFonts w:cs="Courier New"/>
+    </w:rPr>
+  </w:style>
+  <w:style w:type="character" w:styleId="ListLabel6">
+    <w:name w:val="ListLabel 6"/>
+    <w:qFormat/>
+    <w:rPr>
+      <w:rFonts w:cs="Courier New"/>
+    </w:rPr>
+  </w:style>
+  <w:style w:type="character" w:styleId="ListLabel7">
+    <w:name w:val="ListLabel 7"/>
+    <w:qFormat/>
+    <w:rPr>
+      <w:rFonts w:cs="Courier New"/>
+    </w:rPr>
+  </w:style>
+  <w:style w:type="character" w:styleId="ListLabel8">
+    <w:name w:val="ListLabel 8"/>
+    <w:qFormat/>
+    <w:rPr>
+      <w:rFonts w:cs="Courier New"/>
+    </w:rPr>
+  </w:style>
+  <w:style w:type="character" w:styleId="ListLabel9">
+    <w:name w:val="ListLabel 9"/>
+    <w:qFormat/>
+    <w:rPr>
+      <w:rFonts w:cs="Courier New"/>
+    </w:rPr>
+  </w:style>
+  <w:style w:type="character" w:styleId="ListLabel10">
+    <w:name w:val="ListLabel 10"/>
+    <w:qFormat/>
+    <w:rPr>
+      <w:rFonts w:cs="Courier New"/>
+    </w:rPr>
+  </w:style>
+  <w:style w:type="character" w:styleId="ListLabel11">
+    <w:name w:val="ListLabel 11"/>
+    <w:qFormat/>
+    <w:rPr>
+      <w:rFonts w:cs="Courier New"/>
+    </w:rPr>
+  </w:style>
+  <w:style w:type="character" w:styleId="ListLabel12">
+    <w:name w:val="ListLabel 12"/>
+    <w:qFormat/>
+    <w:rPr>
+      <w:rFonts w:cs="Courier New"/>
+    </w:rPr>
+  </w:style>
+  <w:style w:type="paragraph" w:styleId="Heading">
+    <w:name w:val="Heading"/>
+    <w:basedOn w:val="Normal"/>
+    <w:next w:val="TextBody"/>
+    <w:qFormat/>
+    <w:pPr>
+      <w:keepNext/>
+      <w:spacing w:before="240" w:after="120"/>
+    </w:pPr>
+    <w:rPr>
+      <w:rFonts w:ascii="Liberation Sans" w:hAnsi="Liberation Sans" w:eastAsia="Noto Sans CJK SC Regular" w:cs="FreeSans"/>
+      <w:sz w:val="28"/>
+      <w:szCs w:val="28"/>
+    </w:rPr>
+  </w:style>
+  <w:style w:type="paragraph" w:styleId="TextBody">
+    <w:name w:val="Body Text"/>
+    <w:basedOn w:val="Normal"/>
+    <w:pPr>
+      <w:spacing w:lineRule="auto" w:line="288" w:before="0" w:after="140"/>
+    </w:pPr>
+    <w:rPr/>
+  </w:style>
+  <w:style w:type="paragraph" w:styleId="List">
+    <w:name w:val="List"/>
+    <w:basedOn w:val="TextBody"/>
+    <w:pPr/>
+    <w:rPr>
+      <w:rFonts w:cs="FreeSans"/>
+    </w:rPr>
+  </w:style>
+  <w:style w:type="paragraph" w:styleId="Caption">
+    <w:name w:val="Caption"/>
+    <w:basedOn w:val="Normal"/>
+    <w:qFormat/>
+    <w:pPr>
+      <w:suppressLineNumbers/>
+      <w:spacing w:before="120" w:after="120"/>
+    </w:pPr>
+    <w:rPr>
+      <w:rFonts w:cs="FreeSans"/>
+      <w:i/>
+      <w:iCs/>
+      <w:sz w:val="24"/>
+      <w:szCs w:val="24"/>
+    </w:rPr>
+  </w:style>
+  <w:style w:type="paragraph" w:styleId="Index">
+    <w:name w:val="Index"/>
+    <w:basedOn w:val="Normal"/>
+    <w:qFormat/>
+    <w:pPr>
+      <w:suppressLineNumbers/>
+    </w:pPr>
+    <w:rPr>
+      <w:rFonts w:cs="FreeSans"/>
+    </w:rPr>
+  </w:style>
+  <w:style w:type="paragraph" w:styleId="ListParagraph">
+    <w:name w:val="List Paragraph"/>
+    <w:basedOn w:val="Normal"/>
+    <w:uiPriority w:val="34"/>
+    <w:qFormat/>
+    <w:rsid w:val="00fb5f0c"/>
+    <w:pPr>
+      <w:spacing w:before="0" w:after="160"/>
+      <w:ind w:left="720" w:hanging="0"/>
+      <w:contextualSpacing/>
+    </w:pPr>
+    <w:rPr/>
+  </w:style>
+  <w:style w:type="numbering" w:styleId="NoList" w:default="1">
+    <w:name w:val="No List"/>
+    <w:uiPriority w:val="99"/>
+    <w:semiHidden/>
+    <w:unhideWhenUsed/>
+    <w:qFormat/>
   </w:style>
   <w:style w:type="table" w:default="1" w:styleId="TableNormal">
     <w:name w:val="Normal Table"/>
@@ -1566,46 +1781,6 @@
         <w:right w:w="108" w:type="dxa"/>
       </w:tblCellMar>
     </w:tblPr>
-  </w:style>
-  <w:style w:type="numbering" w:default="1" w:styleId="NoList">
-    <w:name w:val="No List"/>
-    <w:uiPriority w:val="99"/>
-    <w:semiHidden/>
-    <w:unhideWhenUsed/>
-  </w:style>
-  <w:style w:type="paragraph" w:styleId="ListParagraph">
-    <w:name w:val="List Paragraph"/>
-    <w:basedOn w:val="Normal"/>
-    <w:uiPriority w:val="34"/>
-    <w:qFormat/>
-    <w:rsid w:val="00FB5F0C"/>
-    <w:pPr>
-      <w:ind w:left="720"/>
-      <w:contextualSpacing/>
-    </w:pPr>
-  </w:style>
-  <w:style w:type="character" w:styleId="Hyperlink">
-    <w:name w:val="Hyperlink"/>
-    <w:basedOn w:val="DefaultParagraphFont"/>
-    <w:uiPriority w:val="99"/>
-    <w:unhideWhenUsed/>
-    <w:rsid w:val="000E65E7"/>
-    <w:rPr>
-      <w:color w:val="0000FF"/>
-      <w:u w:val="single"/>
-    </w:rPr>
-  </w:style>
-  <w:style w:type="character" w:styleId="FollowedHyperlink">
-    <w:name w:val="FollowedHyperlink"/>
-    <w:basedOn w:val="DefaultParagraphFont"/>
-    <w:uiPriority w:val="99"/>
-    <w:semiHidden/>
-    <w:unhideWhenUsed/>
-    <w:rsid w:val="000E65E7"/>
-    <w:rPr>
-      <w:color w:val="954F72" w:themeColor="followedHyperlink"/>
-      <w:u w:val="single"/>
-    </w:rPr>
   </w:style>
 </w:styles>
 </file>

</xml_diff>